<commit_message>
Finished document for task 4
</commit_message>
<xml_diff>
--- a/Thomas Jackson - AI Strategy Design Document.docx
+++ b/Thomas Jackson - AI Strategy Design Document.docx
@@ -43,15 +43,63 @@
           <w:szCs w:val="24"/>
           <w:lang w:val="en-GB"/>
         </w:rPr>
-        <w:t>The simulated environment includes two avatars with separate but similar state machines attached for decision making.</w:t>
-      </w:r>
-      <w:r>
-        <w:rPr>
-          <w:sz w:val="24"/>
-          <w:szCs w:val="24"/>
-          <w:lang w:val="en-GB"/>
-        </w:rPr>
-        <w:t xml:space="preserve"> As seen in the state diagram (A),</w:t>
+        <w:t xml:space="preserve">The simulated environment includes two avatars with separate </w:t>
+      </w:r>
+      <w:r>
+        <w:rPr>
+          <w:sz w:val="24"/>
+          <w:szCs w:val="24"/>
+          <w:lang w:val="en-GB"/>
+        </w:rPr>
+        <w:t xml:space="preserve">similar decision trees </w:t>
+      </w:r>
+      <w:r>
+        <w:rPr>
+          <w:sz w:val="24"/>
+          <w:szCs w:val="24"/>
+          <w:lang w:val="en-GB"/>
+        </w:rPr>
+        <w:t>attached for decision making.</w:t>
+      </w:r>
+      <w:r>
+        <w:rPr>
+          <w:sz w:val="24"/>
+          <w:szCs w:val="24"/>
+          <w:lang w:val="en-GB"/>
+        </w:rPr>
+        <w:t xml:space="preserve"> As seen in the </w:t>
+      </w:r>
+      <w:r>
+        <w:rPr>
+          <w:sz w:val="24"/>
+          <w:szCs w:val="24"/>
+          <w:lang w:val="en-GB"/>
+        </w:rPr>
+        <w:t xml:space="preserve">diagram </w:t>
+      </w:r>
+      <w:r>
+        <w:rPr>
+          <w:sz w:val="24"/>
+          <w:szCs w:val="24"/>
+          <w:lang w:val="en-GB"/>
+        </w:rPr>
+        <w:t xml:space="preserve">shown </w:t>
+      </w:r>
+      <w:r>
+        <w:rPr>
+          <w:sz w:val="24"/>
+          <w:szCs w:val="24"/>
+          <w:lang w:val="en-GB"/>
+        </w:rPr>
+        <w:t xml:space="preserve">below </w:t>
+      </w:r>
+      <w:r>
+        <w:rPr>
+          <w:sz w:val="24"/>
+          <w:szCs w:val="24"/>
+          <w:lang w:val="en-GB"/>
+        </w:rPr>
+        <w:t>(A),</w:t>
       </w:r>
       <w:r>
         <w:rPr>
@@ -91,7 +139,63 @@
           <w:szCs w:val="24"/>
           <w:lang w:val="en-GB"/>
         </w:rPr>
-        <w:t xml:space="preserve"> have 5 states: Idle, Wander, Chase, Flee, and Attack. These transition between each other using various conditions such as: At random, whether the avatar’s health is low, whether the enemy avatar is in range or not, or whether the avatar is currently attacking or not.</w:t>
+        <w:t xml:space="preserve"> have </w:t>
+      </w:r>
+      <w:r>
+        <w:rPr>
+          <w:sz w:val="24"/>
+          <w:szCs w:val="24"/>
+          <w:lang w:val="en-GB"/>
+        </w:rPr>
+        <w:t>3</w:t>
+      </w:r>
+      <w:r>
+        <w:rPr>
+          <w:sz w:val="24"/>
+          <w:szCs w:val="24"/>
+          <w:lang w:val="en-GB"/>
+        </w:rPr>
+        <w:t xml:space="preserve"> states: Wander, Chase, and Attack. These</w:t>
+      </w:r>
+      <w:r>
+        <w:rPr>
+          <w:sz w:val="24"/>
+          <w:szCs w:val="24"/>
+          <w:lang w:val="en-GB"/>
+        </w:rPr>
+        <w:t xml:space="preserve"> states</w:t>
+      </w:r>
+      <w:r>
+        <w:rPr>
+          <w:sz w:val="24"/>
+          <w:szCs w:val="24"/>
+          <w:lang w:val="en-GB"/>
+        </w:rPr>
+        <w:t xml:space="preserve"> transition between each other </w:t>
+      </w:r>
+      <w:r>
+        <w:rPr>
+          <w:sz w:val="24"/>
+          <w:szCs w:val="24"/>
+          <w:lang w:val="en-GB"/>
+        </w:rPr>
+        <w:t xml:space="preserve">by decisions such as: </w:t>
+      </w:r>
+      <w:r>
+        <w:rPr>
+          <w:sz w:val="24"/>
+          <w:szCs w:val="24"/>
+          <w:lang w:val="en-GB"/>
+        </w:rPr>
+        <w:br/>
+      </w:r>
+      <w:r>
+        <w:rPr>
+          <w:sz w:val="24"/>
+          <w:szCs w:val="24"/>
+          <w:lang w:val="en-GB"/>
+        </w:rPr>
+        <w:t>Whether the enemy is within the chase range, or whether the enemy is within the attack range.</w:t>
       </w:r>
     </w:p>
     <w:p>
@@ -239,56 +343,21 @@
           <w:sz w:val="24"/>
           <w:szCs w:val="24"/>
         </w:rPr>
-        <w:t>. The conditions also take in various parameters such as the enemy distance condition taking in the distance for how close or far the avatar should be to transition, the random</w:t>
-      </w:r>
-      <w:r>
-        <w:rPr>
-          <w:sz w:val="24"/>
-          <w:szCs w:val="24"/>
-        </w:rPr>
-        <w:t xml:space="preserve"> timer</w:t>
-      </w:r>
-      <w:r>
-        <w:rPr>
-          <w:sz w:val="24"/>
-          <w:szCs w:val="24"/>
-        </w:rPr>
-        <w:t xml:space="preserve"> condition taking in the minimum and maximum values to pick between, </w:t>
-      </w:r>
-      <w:r>
-        <w:rPr>
-          <w:sz w:val="24"/>
-          <w:szCs w:val="24"/>
-        </w:rPr>
-        <w:t>and the low heath condition taking in how low the</w:t>
-      </w:r>
-      <w:r>
-        <w:rPr>
-          <w:sz w:val="24"/>
-          <w:szCs w:val="24"/>
-        </w:rPr>
-        <w:t xml:space="preserve"> avatar’s</w:t>
-      </w:r>
-      <w:r>
-        <w:rPr>
-          <w:sz w:val="24"/>
-          <w:szCs w:val="24"/>
-        </w:rPr>
-        <w:t xml:space="preserve"> health should be </w:t>
-      </w:r>
-      <w:r>
-        <w:rPr>
-          <w:sz w:val="24"/>
-          <w:szCs w:val="24"/>
-        </w:rPr>
-        <w:t>for it to be able to</w:t>
-      </w:r>
-      <w:r>
-        <w:rPr>
-          <w:sz w:val="24"/>
-          <w:szCs w:val="24"/>
-        </w:rPr>
-        <w:t xml:space="preserve"> transition.</w:t>
+        <w:t>. The conditions also take in various parameters such as the enemy distance condition taking in the distance for how close or far the avatar should be to transition</w:t>
+      </w:r>
+      <w:r>
+        <w:rPr>
+          <w:sz w:val="24"/>
+          <w:szCs w:val="24"/>
+        </w:rPr>
+        <w:t xml:space="preserve"> to chase or attack</w:t>
+      </w:r>
+      <w:r>
+        <w:rPr>
+          <w:sz w:val="24"/>
+          <w:szCs w:val="24"/>
+        </w:rPr>
+        <w:t>.</w:t>
       </w:r>
     </w:p>
     <w:p>
@@ -354,30 +423,6 @@
           <w:szCs w:val="24"/>
           <w:lang w:val="en-GB"/>
         </w:rPr>
-        <w:t xml:space="preserve"> the</w:t>
-      </w:r>
-      <w:r>
-        <w:rPr>
-          <w:sz w:val="24"/>
-          <w:szCs w:val="24"/>
-          <w:lang w:val="en-GB"/>
-        </w:rPr>
-        <w:t xml:space="preserve"> various condition parameters such as how close or far from the enemy the avatar should be to transition, and the </w:t>
-      </w:r>
-      <w:r>
-        <w:rPr>
-          <w:sz w:val="24"/>
-          <w:szCs w:val="24"/>
-          <w:lang w:val="en-GB"/>
-        </w:rPr>
-        <w:t>max value</w:t>
-      </w:r>
-      <w:r>
-        <w:rPr>
-          <w:sz w:val="24"/>
-          <w:szCs w:val="24"/>
-          <w:lang w:val="en-GB"/>
-        </w:rPr>
         <w:t xml:space="preserve"> </w:t>
       </w:r>
       <w:r>
@@ -386,31 +431,23 @@
           <w:szCs w:val="24"/>
           <w:lang w:val="en-GB"/>
         </w:rPr>
-        <w:t>of</w:t>
-      </w:r>
-      <w:r>
-        <w:rPr>
-          <w:sz w:val="24"/>
-          <w:szCs w:val="24"/>
-          <w:lang w:val="en-GB"/>
-        </w:rPr>
-        <w:t xml:space="preserve"> the random </w:t>
-      </w:r>
-      <w:r>
-        <w:rPr>
-          <w:sz w:val="24"/>
-          <w:szCs w:val="24"/>
-          <w:lang w:val="en-GB"/>
-        </w:rPr>
-        <w:t xml:space="preserve">timer </w:t>
-      </w:r>
-      <w:r>
-        <w:rPr>
-          <w:sz w:val="24"/>
-          <w:szCs w:val="24"/>
-          <w:lang w:val="en-GB"/>
-        </w:rPr>
-        <w:t>condition.</w:t>
+        <w:t>condition parameters such as how close or far from the enemy the avatar should be to transition</w:t>
+      </w:r>
+      <w:r>
+        <w:rPr>
+          <w:sz w:val="24"/>
+          <w:szCs w:val="24"/>
+          <w:lang w:val="en-GB"/>
+        </w:rPr>
+        <w:t xml:space="preserve"> to the chasing state or attack state</w:t>
+      </w:r>
+      <w:r>
+        <w:rPr>
+          <w:sz w:val="24"/>
+          <w:szCs w:val="24"/>
+          <w:lang w:val="en-GB"/>
+        </w:rPr>
+        <w:t>.</w:t>
       </w:r>
     </w:p>
     <w:p>
@@ -490,10 +527,10 @@
                 <w:lang w:val="en-GB"/>
               </w:rPr>
               <w:drawing>
-                <wp:inline distT="0" distB="0" distL="0" distR="0" wp14:anchorId="058F1E95" wp14:editId="425B07CE">
-                  <wp:extent cx="4562475" cy="2334290"/>
-                  <wp:effectExtent l="190500" t="190500" r="180975" b="199390"/>
-                  <wp:docPr id="614881852" name="Picture 3"/>
+                <wp:inline distT="0" distB="0" distL="0" distR="0" wp14:anchorId="5FC389EF" wp14:editId="68EA9084">
+                  <wp:extent cx="3808370" cy="2457450"/>
+                  <wp:effectExtent l="190500" t="190500" r="192405" b="190500"/>
+                  <wp:docPr id="2054734162" name="Picture 1"/>
                   <wp:cNvGraphicFramePr>
                     <a:graphicFrameLocks xmlns:a="http://schemas.openxmlformats.org/drawingml/2006/main" noChangeAspect="1"/>
                   </wp:cNvGraphicFramePr>
@@ -501,7 +538,7 @@
                     <a:graphicData uri="http://schemas.openxmlformats.org/drawingml/2006/picture">
                       <pic:pic xmlns:pic="http://schemas.openxmlformats.org/drawingml/2006/picture">
                         <pic:nvPicPr>
-                          <pic:cNvPr id="0" name="Picture 3"/>
+                          <pic:cNvPr id="0" name="Picture 1"/>
                           <pic:cNvPicPr>
                             <a:picLocks noChangeAspect="1" noChangeArrowheads="1"/>
                           </pic:cNvPicPr>
@@ -522,7 +559,7 @@
                         <pic:spPr bwMode="auto">
                           <a:xfrm>
                             <a:off x="0" y="0"/>
-                            <a:ext cx="4601494" cy="2354253"/>
+                            <a:ext cx="3819152" cy="2464407"/>
                           </a:xfrm>
                           <a:prstGeom prst="rect">
                             <a:avLst/>
@@ -577,13 +614,13 @@
               <w:rPr>
                 <w:lang w:val="en-GB"/>
               </w:rPr>
-              <w:t>d</w:t>
+              <w:t>diagram of the decision tree</w:t>
             </w:r>
             <w:r>
               <w:rPr>
                 <w:lang w:val="en-GB"/>
               </w:rPr>
-              <w:t>iagram of the State Machine.</w:t>
+              <w:t>.</w:t>
             </w:r>
           </w:p>
         </w:tc>
@@ -603,7 +640,49 @@
           <w:sz w:val="24"/>
           <w:szCs w:val="24"/>
         </w:rPr>
-        <w:t>The state diagram above describes how each state transitions from one and another and by which condition it will transition.</w:t>
+        <w:t xml:space="preserve">The </w:t>
+      </w:r>
+      <w:r>
+        <w:rPr>
+          <w:sz w:val="24"/>
+          <w:szCs w:val="24"/>
+        </w:rPr>
+        <w:t>diagram</w:t>
+      </w:r>
+      <w:r>
+        <w:rPr>
+          <w:sz w:val="24"/>
+          <w:szCs w:val="24"/>
+        </w:rPr>
+        <w:t xml:space="preserve"> above describes how each state transitions from one and another and by which </w:t>
+      </w:r>
+      <w:r>
+        <w:rPr>
+          <w:sz w:val="24"/>
+          <w:szCs w:val="24"/>
+        </w:rPr>
+        <w:t>decision</w:t>
+      </w:r>
+      <w:r>
+        <w:rPr>
+          <w:sz w:val="24"/>
+          <w:szCs w:val="24"/>
+        </w:rPr>
+        <w:t xml:space="preserve"> it will </w:t>
+      </w:r>
+      <w:r>
+        <w:rPr>
+          <w:sz w:val="24"/>
+          <w:szCs w:val="24"/>
+        </w:rPr>
+        <w:t>make to do so</w:t>
+      </w:r>
+      <w:r>
+        <w:rPr>
+          <w:sz w:val="24"/>
+          <w:szCs w:val="24"/>
+        </w:rPr>
+        <w:t>.</w:t>
       </w:r>
       <w:r>
         <w:rPr>
@@ -617,7 +696,35 @@
           <w:sz w:val="24"/>
           <w:szCs w:val="24"/>
         </w:rPr>
-        <w:t>Each state is visualized by the avatar switching colours such as pink if idling, or red if attacking, this is also represented above by the state diagram.</w:t>
+        <w:t xml:space="preserve">Each state is visualized by the avatar switching colours such as </w:t>
+      </w:r>
+      <w:r>
+        <w:rPr>
+          <w:sz w:val="24"/>
+          <w:szCs w:val="24"/>
+        </w:rPr>
+        <w:t>green</w:t>
+      </w:r>
+      <w:r>
+        <w:rPr>
+          <w:sz w:val="24"/>
+          <w:szCs w:val="24"/>
+        </w:rPr>
+        <w:t xml:space="preserve"> if </w:t>
+      </w:r>
+      <w:r>
+        <w:rPr>
+          <w:sz w:val="24"/>
+          <w:szCs w:val="24"/>
+        </w:rPr>
+        <w:t>wandering</w:t>
+      </w:r>
+      <w:r>
+        <w:rPr>
+          <w:sz w:val="24"/>
+          <w:szCs w:val="24"/>
+        </w:rPr>
+        <w:t>, or red if attacking, this is also represented above by the diagram.</w:t>
       </w:r>
     </w:p>
     <w:p>
@@ -633,7 +740,14 @@
           <w:sz w:val="24"/>
           <w:szCs w:val="24"/>
         </w:rPr>
-        <w:t>The wander state works by picking a random point on the node map and navigating towards it using pathfinding, the fleeing state works the exact same way with the only difference being that the avatar’s speed is doubled while it is in that state.</w:t>
+        <w:t>The wander state works by picking a random point on the node map and navigating towards it using pathfinding</w:t>
+      </w:r>
+      <w:r>
+        <w:rPr>
+          <w:sz w:val="24"/>
+          <w:szCs w:val="24"/>
+        </w:rPr>
+        <w:t>.</w:t>
       </w:r>
     </w:p>
     <w:p>
@@ -738,6 +852,55 @@
         <w:br/>
         <w:t>The attack state has a chance of picking 0 as the attack damage allowing the avatar to miss.</w:t>
       </w:r>
+      <w:r>
+        <w:rPr>
+          <w:sz w:val="24"/>
+          <w:szCs w:val="24"/>
+        </w:rPr>
+        <w:t xml:space="preserve"> After dealing damage to the enemy, the avatar will then flee from the enemy, </w:t>
+      </w:r>
+      <w:r>
+        <w:rPr>
+          <w:sz w:val="24"/>
+          <w:szCs w:val="24"/>
+        </w:rPr>
+        <w:t>as to avoid</w:t>
+      </w:r>
+      <w:r>
+        <w:rPr>
+          <w:sz w:val="24"/>
+          <w:szCs w:val="24"/>
+        </w:rPr>
+        <w:t xml:space="preserve"> getting stuck within </w:t>
+      </w:r>
+      <w:r>
+        <w:rPr>
+          <w:sz w:val="24"/>
+          <w:szCs w:val="24"/>
+        </w:rPr>
+        <w:t xml:space="preserve">the attack </w:t>
+      </w:r>
+      <w:r>
+        <w:rPr>
+          <w:sz w:val="24"/>
+          <w:szCs w:val="24"/>
+        </w:rPr>
+        <w:t>range</w:t>
+      </w:r>
+      <w:r>
+        <w:rPr>
+          <w:sz w:val="24"/>
+          <w:szCs w:val="24"/>
+        </w:rPr>
+        <w:t>, the fleeing works the same as the wander state</w:t>
+      </w:r>
+      <w:r>
+        <w:rPr>
+          <w:sz w:val="24"/>
+          <w:szCs w:val="24"/>
+        </w:rPr>
+        <w:t>.</w:t>
+      </w:r>
     </w:p>
     <w:p>
       <w:pPr>
@@ -745,61 +908,40 @@
         <w:rPr>
           <w:sz w:val="24"/>
           <w:szCs w:val="24"/>
+          <w:lang w:val="en-GB"/>
         </w:rPr>
       </w:pPr>
       <w:r>
         <w:rPr>
           <w:sz w:val="24"/>
           <w:szCs w:val="24"/>
-        </w:rPr>
-        <w:t>The idle state simply does nothing</w:t>
-      </w:r>
-      <w:r>
-        <w:rPr>
-          <w:sz w:val="24"/>
-          <w:szCs w:val="24"/>
-        </w:rPr>
-        <w:t xml:space="preserve"> at all and is just there to</w:t>
-      </w:r>
-      <w:r>
-        <w:rPr>
-          <w:sz w:val="24"/>
-          <w:szCs w:val="24"/>
-        </w:rPr>
-        <w:t xml:space="preserve"> pause the avatar</w:t>
-      </w:r>
-      <w:r>
-        <w:rPr>
-          <w:sz w:val="24"/>
-          <w:szCs w:val="24"/>
+          <w:lang w:val="en-GB"/>
+        </w:rPr>
+        <w:t>T</w:t>
+      </w:r>
+      <w:r>
+        <w:rPr>
+          <w:sz w:val="24"/>
+          <w:szCs w:val="24"/>
+          <w:lang w:val="en-GB"/>
+        </w:rPr>
+        <w:t xml:space="preserve">he conditions are hopefully self-explanatory, </w:t>
+      </w:r>
+      <w:r>
+        <w:rPr>
+          <w:sz w:val="24"/>
+          <w:szCs w:val="24"/>
+          <w:lang w:val="en-GB"/>
+        </w:rPr>
+        <w:t>such as the enemy distance condition which just checks the distance between the enemy and avatar based on the parameters</w:t>
+      </w:r>
+      <w:r>
+        <w:rPr>
+          <w:sz w:val="24"/>
+          <w:szCs w:val="24"/>
+          <w:lang w:val="en-GB"/>
         </w:rPr>
         <w:t>.</w:t>
-      </w:r>
-    </w:p>
-    <w:p>
-      <w:pPr>
-        <w:jc w:val="both"/>
-        <w:rPr>
-          <w:sz w:val="24"/>
-          <w:szCs w:val="24"/>
-          <w:lang w:val="en-GB"/>
-        </w:rPr>
-      </w:pPr>
-      <w:r>
-        <w:rPr>
-          <w:sz w:val="24"/>
-          <w:szCs w:val="24"/>
-          <w:lang w:val="en-GB"/>
-        </w:rPr>
-        <w:t xml:space="preserve">Most of the conditions are hopefully self-explanatory, </w:t>
-      </w:r>
-      <w:r>
-        <w:rPr>
-          <w:sz w:val="24"/>
-          <w:szCs w:val="24"/>
-          <w:lang w:val="en-GB"/>
-        </w:rPr>
-        <w:t>such as the enemy distance condition which just checks the distance between the enemy and avatar based on the parameters, the random timer just picks a random value between the minimum and maximum parameters and counts down to it using a clock similar to the attack state, transitioning once it does.</w:t>
       </w:r>
     </w:p>
     <w:p>
@@ -1036,14 +1178,13 @@
             </w:pPr>
             <w:r>
               <w:rPr>
-                <w:noProof/>
-                <w:kern w:val="0"/>
+                <w:lang w:val="en-GB"/>
               </w:rPr>
               <w:drawing>
-                <wp:inline distT="0" distB="0" distL="0" distR="0" wp14:anchorId="4CB98E1E" wp14:editId="7F966C74">
-                  <wp:extent cx="3429815" cy="2011680"/>
-                  <wp:effectExtent l="190500" t="190500" r="189865" b="198120"/>
-                  <wp:docPr id="2037012106" name="Picture 1"/>
+                <wp:inline distT="0" distB="0" distL="0" distR="0" wp14:anchorId="73FEC39C" wp14:editId="0F8399D5">
+                  <wp:extent cx="3099989" cy="1809750"/>
+                  <wp:effectExtent l="190500" t="190500" r="196215" b="190500"/>
+                  <wp:docPr id="2053998669" name="Picture 1"/>
                   <wp:cNvGraphicFramePr>
                     <a:graphicFrameLocks xmlns:a="http://schemas.openxmlformats.org/drawingml/2006/main" noChangeAspect="1"/>
                   </wp:cNvGraphicFramePr>
@@ -1051,7 +1192,7 @@
                     <a:graphicData uri="http://schemas.openxmlformats.org/drawingml/2006/picture">
                       <pic:pic xmlns:pic="http://schemas.openxmlformats.org/drawingml/2006/picture">
                         <pic:nvPicPr>
-                          <pic:cNvPr id="2037012106" name=""/>
+                          <pic:cNvPr id="2053998669" name=""/>
                           <pic:cNvPicPr/>
                         </pic:nvPicPr>
                         <pic:blipFill>
@@ -1063,7 +1204,7 @@
                         <pic:spPr>
                           <a:xfrm>
                             <a:off x="0" y="0"/>
-                            <a:ext cx="3450563" cy="2023849"/>
+                            <a:ext cx="3107837" cy="1814332"/>
                           </a:xfrm>
                           <a:prstGeom prst="rect">
                             <a:avLst/>
@@ -1106,14 +1247,14 @@
             </w:pPr>
             <w:r>
               <w:rPr>
-                <w:noProof/>
                 <w:kern w:val="0"/>
+                <w:lang w:val="en-GB"/>
               </w:rPr>
               <w:drawing>
-                <wp:inline distT="0" distB="0" distL="0" distR="0" wp14:anchorId="5277130B" wp14:editId="41FB1CBE">
-                  <wp:extent cx="3429000" cy="2011205"/>
-                  <wp:effectExtent l="190500" t="190500" r="190500" b="198755"/>
-                  <wp:docPr id="929437249" name="Picture 1"/>
+                <wp:inline distT="0" distB="0" distL="0" distR="0" wp14:anchorId="4B7573B7" wp14:editId="3F36D9EE">
+                  <wp:extent cx="3187970" cy="1866900"/>
+                  <wp:effectExtent l="190500" t="190500" r="184150" b="190500"/>
+                  <wp:docPr id="1054375946" name="Picture 1"/>
                   <wp:cNvGraphicFramePr>
                     <a:graphicFrameLocks xmlns:a="http://schemas.openxmlformats.org/drawingml/2006/main" noChangeAspect="1"/>
                   </wp:cNvGraphicFramePr>
@@ -1121,7 +1262,7 @@
                     <a:graphicData uri="http://schemas.openxmlformats.org/drawingml/2006/picture">
                       <pic:pic xmlns:pic="http://schemas.openxmlformats.org/drawingml/2006/picture">
                         <pic:nvPicPr>
-                          <pic:cNvPr id="929437249" name=""/>
+                          <pic:cNvPr id="1054375946" name=""/>
                           <pic:cNvPicPr/>
                         </pic:nvPicPr>
                         <pic:blipFill>
@@ -1133,7 +1274,7 @@
                         <pic:spPr>
                           <a:xfrm>
                             <a:off x="0" y="0"/>
-                            <a:ext cx="3475726" cy="2038611"/>
+                            <a:ext cx="3192937" cy="1869809"/>
                           </a:xfrm>
                           <a:prstGeom prst="rect">
                             <a:avLst/>
@@ -1370,6 +1511,12 @@
                 <w:lang w:val="en-GB"/>
               </w:rPr>
             </w:pPr>
+            <w:r>
+              <w:rPr>
+                <w:lang w:val="en-GB"/>
+              </w:rPr>
+              <w:t>Add filters to organise files in the solution explorer within the Visual Studio project.</w:t>
+            </w:r>
           </w:p>
         </w:tc>
         <w:tc>
@@ -1383,6 +1530,12 @@
                 <w:lang w:val="en-GB"/>
               </w:rPr>
             </w:pPr>
+            <w:r>
+              <w:rPr>
+                <w:lang w:val="en-GB"/>
+              </w:rPr>
+              <w:t>There were no filters created to organise the source files and headers inside the solution explorer, so it was a mess to find anything.</w:t>
+            </w:r>
           </w:p>
         </w:tc>
         <w:tc>
@@ -1396,6 +1549,12 @@
                 <w:lang w:val="en-GB"/>
               </w:rPr>
             </w:pPr>
+            <w:r>
+              <w:rPr>
+                <w:lang w:val="en-GB"/>
+              </w:rPr>
+              <w:t>Added filters to separate decisions, conditions, pathfinding, and game files to those categories.</w:t>
+            </w:r>
           </w:p>
         </w:tc>
       </w:tr>
@@ -1660,7 +1819,13 @@
       <w:rPr>
         <w:lang w:val="en-GB"/>
       </w:rPr>
-      <w:t>State Machine Design Document</w:t>
+      <w:t>Decision Tree</w:t>
+    </w:r>
+    <w:r>
+      <w:rPr>
+        <w:lang w:val="en-GB"/>
+      </w:rPr>
+      <w:t xml:space="preserve"> Design Document</w:t>
     </w:r>
   </w:p>
 </w:hdr>

</xml_diff>